<commit_message>
catch the system data and complete the lab5
</commit_message>
<xml_diff>
--- a/LabReport/Lab5/LibSystem/Lab5Report.docx
+++ b/LabReport/Lab5/LibSystem/Lab5Report.docx
@@ -1,6 +1,6 @@
 
 <file path=word/document.xml><?xml version="1.0" encoding="utf-8"?>
-<w:document xmlns:wpc="http://schemas.microsoft.com/office/word/2010/wordprocessingCanvas" xmlns:cx="http://schemas.microsoft.com/office/drawing/2014/chartex" xmlns:cx1="http://schemas.microsoft.com/office/drawing/2015/9/8/chartex" xmlns:cx2="http://schemas.microsoft.com/office/drawing/2015/10/21/chartex" xmlns:cx3="http://schemas.microsoft.com/office/drawing/2016/5/9/chartex" xmlns:cx4="http://schemas.microsoft.com/office/drawing/2016/5/10/chartex" xmlns:cx5="http://schemas.microsoft.com/office/drawing/2016/5/11/chartex" xmlns:cx6="http://schemas.microsoft.com/office/drawing/2016/5/12/chartex" xmlns:cx7="http://schemas.microsoft.com/office/drawing/2016/5/13/chartex" xmlns:cx8="http://schemas.microsoft.com/office/drawing/2016/5/14/chartex" xmlns:mc="http://schemas.openxmlformats.org/markup-compatibility/2006" xmlns:aink="http://schemas.microsoft.com/office/drawing/2016/ink" xmlns:am3d="http://schemas.microsoft.com/office/drawing/2017/model3d" xmlns:o="urn:schemas-microsoft-com:office:office" xmlns:r="http://schemas.openxmlformats.org/officeDocument/2006/relationships" xmlns:m="http://schemas.openxmlformats.org/officeDocument/2006/math" xmlns:v="urn:schemas-microsoft-com:vml" xmlns:wp14="http://schemas.microsoft.com/office/word/2010/wordprocessingDrawing" xmlns:wp="http://schemas.openxmlformats.org/drawingml/2006/wordprocessingDrawing" xmlns:w10="urn:schemas-microsoft-com:office:word" xmlns:w="http://schemas.openxmlformats.org/wordprocessingml/2006/main" xmlns:w14="http://schemas.microsoft.com/office/word/2010/wordml" xmlns:w15="http://schemas.microsoft.com/office/word/2012/wordml" xmlns:w16cid="http://schemas.microsoft.com/office/word/2016/wordml/cid" xmlns:w16se="http://schemas.microsoft.com/office/word/2015/wordml/symex" xmlns:wpg="http://schemas.microsoft.com/office/word/2010/wordprocessingGroup" xmlns:wpi="http://schemas.microsoft.com/office/word/2010/wordprocessingInk" xmlns:wne="http://schemas.microsoft.com/office/word/2006/wordml" xmlns:wps="http://schemas.microsoft.com/office/word/2010/wordprocessingShape" mc:Ignorable="w14 w15 w16se w16cid wp14">
+<w:document xmlns:wpc="http://schemas.microsoft.com/office/word/2010/wordprocessingCanvas" xmlns:cx="http://schemas.microsoft.com/office/drawing/2014/chartex" xmlns:mc="http://schemas.openxmlformats.org/markup-compatibility/2006" xmlns:o="urn:schemas-microsoft-com:office:office" xmlns:r="http://schemas.openxmlformats.org/officeDocument/2006/relationships" xmlns:m="http://schemas.openxmlformats.org/officeDocument/2006/math" xmlns:v="urn:schemas-microsoft-com:vml" xmlns:wp14="http://schemas.microsoft.com/office/word/2010/wordprocessingDrawing" xmlns:wp="http://schemas.openxmlformats.org/drawingml/2006/wordprocessingDrawing" xmlns:w10="urn:schemas-microsoft-com:office:word" xmlns:w="http://schemas.openxmlformats.org/wordprocessingml/2006/main" xmlns:w14="http://schemas.microsoft.com/office/word/2010/wordml" xmlns:w15="http://schemas.microsoft.com/office/word/2012/wordml" xmlns:w16se="http://schemas.microsoft.com/office/word/2015/wordml/symex" xmlns:wpg="http://schemas.microsoft.com/office/word/2010/wordprocessingGroup" xmlns:wpi="http://schemas.microsoft.com/office/word/2010/wordprocessingInk" xmlns:wne="http://schemas.microsoft.com/office/word/2006/wordml" xmlns:wps="http://schemas.microsoft.com/office/word/2010/wordprocessingShape" mc:Ignorable="w14 w15 w16se wp14">
   <w:body>
     <w:p>
       <w:pPr>
@@ -30,8 +30,6 @@
         </w:rPr>
         <w:t>5</w:t>
       </w:r>
-      <w:bookmarkStart w:id="0" w:name="_GoBack"/>
-      <w:bookmarkEnd w:id="0"/>
       <w:r>
         <w:rPr>
           <w:rFonts w:ascii="Times New Roman" w:hAnsi="Times New Roman" w:cs="Times New Roman"/>
@@ -138,7 +136,7 @@
           <w:rFonts w:ascii="Times New Roman" w:hAnsi="Times New Roman" w:cs="Times New Roman"/>
           <w:szCs w:val="24"/>
         </w:rPr>
-        <w:t>14</w:t>
+        <w:t>16</w:t>
       </w:r>
     </w:p>
     <w:p>
@@ -670,8 +668,17 @@
           <w:rFonts w:ascii="Times New Roman" w:hAnsi="Times New Roman" w:cs="Times New Roman" w:hint="eastAsia"/>
           <w:szCs w:val="24"/>
         </w:rPr>
-        <w:t>Apache JMeter</w:t>
+        <w:t xml:space="preserve">Apache </w:t>
       </w:r>
+      <w:proofErr w:type="spellStart"/>
+      <w:r>
+        <w:rPr>
+          <w:rFonts w:ascii="Times New Roman" w:hAnsi="Times New Roman" w:cs="Times New Roman" w:hint="eastAsia"/>
+          <w:szCs w:val="24"/>
+        </w:rPr>
+        <w:t>JMeter</w:t>
+      </w:r>
+      <w:proofErr w:type="spellEnd"/>
     </w:p>
     <w:p>
       <w:pPr>
@@ -751,8 +758,17 @@
           <w:rFonts w:ascii="Times New Roman" w:hAnsi="Times New Roman" w:cs="Times New Roman" w:hint="eastAsia"/>
           <w:szCs w:val="24"/>
         </w:rPr>
-        <w:t>Apache JMeter</w:t>
+        <w:t xml:space="preserve">Apache </w:t>
       </w:r>
+      <w:proofErr w:type="spellStart"/>
+      <w:r>
+        <w:rPr>
+          <w:rFonts w:ascii="Times New Roman" w:hAnsi="Times New Roman" w:cs="Times New Roman" w:hint="eastAsia"/>
+          <w:szCs w:val="24"/>
+        </w:rPr>
+        <w:t>JMeter</w:t>
+      </w:r>
+      <w:proofErr w:type="spellEnd"/>
       <w:r>
         <w:rPr>
           <w:rFonts w:ascii="Times New Roman" w:hAnsi="Times New Roman" w:cs="Times New Roman" w:hint="eastAsia"/>
@@ -1095,8 +1111,17 @@
                 <w:rFonts w:ascii="Times New Roman" w:hAnsi="Times New Roman" w:cs="Times New Roman" w:hint="eastAsia"/>
                 <w:szCs w:val="24"/>
               </w:rPr>
-              <w:t>Apache JMeter</w:t>
-            </w:r>
+              <w:t xml:space="preserve">Apache </w:t>
+            </w:r>
+            <w:proofErr w:type="spellStart"/>
+            <w:r>
+              <w:rPr>
+                <w:rFonts w:ascii="Times New Roman" w:hAnsi="Times New Roman" w:cs="Times New Roman" w:hint="eastAsia"/>
+                <w:szCs w:val="24"/>
+              </w:rPr>
+              <w:t>JMeter</w:t>
+            </w:r>
+            <w:proofErr w:type="spellEnd"/>
           </w:p>
         </w:tc>
         <w:tc>
@@ -1211,6 +1236,13 @@
               </w:rPr>
               <w:t>2020/06/14</w:t>
             </w:r>
+            <w:r>
+              <w:rPr>
+                <w:rFonts w:ascii="Times New Roman" w:hAnsi="Times New Roman" w:cs="Times New Roman"/>
+                <w:szCs w:val="24"/>
+              </w:rPr>
+              <w:t>~2020/06/16</w:t>
+            </w:r>
           </w:p>
         </w:tc>
       </w:tr>
@@ -1257,6 +1289,13 @@
               </w:rPr>
               <w:t>2020/06/14</w:t>
             </w:r>
+            <w:r>
+              <w:rPr>
+                <w:rFonts w:ascii="Times New Roman" w:hAnsi="Times New Roman" w:cs="Times New Roman"/>
+                <w:szCs w:val="24"/>
+              </w:rPr>
+              <w:t>~2020/06/16</w:t>
+            </w:r>
           </w:p>
         </w:tc>
       </w:tr>
@@ -1310,6 +1349,13 @@
               </w:rPr>
               <w:t>2020/06/14</w:t>
             </w:r>
+            <w:r>
+              <w:rPr>
+                <w:rFonts w:ascii="Times New Roman" w:hAnsi="Times New Roman" w:cs="Times New Roman"/>
+                <w:szCs w:val="24"/>
+              </w:rPr>
+              <w:t>~2020/06/16</w:t>
+            </w:r>
           </w:p>
         </w:tc>
       </w:tr>
@@ -1559,9 +1605,9 @@
     </w:p>
     <w:p>
       <w:pPr>
-        <w:pStyle w:val="a3"/>
-        <w:rPr>
-          <w:rFonts w:ascii="Times New Roman" w:hAnsi="Times New Roman" w:cs="Times New Roman"/>
+        <w:jc w:val="both"/>
+        <w:rPr>
+          <w:rFonts w:ascii="Times New Roman" w:hAnsi="Times New Roman" w:cs="Times New Roman" w:hint="eastAsia"/>
           <w:szCs w:val="24"/>
         </w:rPr>
       </w:pPr>
@@ -1639,16 +1685,6 @@
     </w:p>
     <w:p>
       <w:pPr>
-        <w:ind w:left="1320"/>
-        <w:jc w:val="both"/>
-        <w:rPr>
-          <w:rFonts w:ascii="Times New Roman" w:hAnsi="Times New Roman" w:cs="Times New Roman"/>
-          <w:szCs w:val="24"/>
-        </w:rPr>
-      </w:pPr>
-    </w:p>
-    <w:p>
-      <w:pPr>
         <w:pStyle w:val="a3"/>
         <w:numPr>
           <w:ilvl w:val="1"/>
@@ -1672,11 +1708,11 @@
       </w:r>
       <w:r>
         <w:rPr>
-          <w:rFonts w:ascii="Times New Roman" w:hAnsi="Times New Roman" w:cs="Times New Roman"/>
+          <w:rFonts w:ascii="Times New Roman" w:hAnsi="Times New Roman" w:cs="Times New Roman" w:hint="eastAsia"/>
           <w:b/>
           <w:szCs w:val="24"/>
         </w:rPr>
-        <w:t>analysis</w:t>
+        <w:t>case</w:t>
       </w:r>
     </w:p>
     <w:p>
@@ -2190,46 +2226,46 @@
                 <w:rFonts w:ascii="Times New Roman" w:hAnsi="Times New Roman" w:cs="Times New Roman"/>
                 <w:szCs w:val="24"/>
               </w:rPr>
+              <w:t>{“status”:”success</w:t>
+            </w:r>
+            <w:proofErr w:type="gramStart"/>
+            <w:r>
+              <w:rPr>
+                <w:rFonts w:ascii="Times New Roman" w:hAnsi="Times New Roman" w:cs="Times New Roman"/>
+                <w:szCs w:val="24"/>
+              </w:rPr>
+              <w:t>”</w:t>
+            </w:r>
+            <w:proofErr w:type="gramEnd"/>
+            <w:r>
+              <w:rPr>
+                <w:rFonts w:ascii="Times New Roman" w:hAnsi="Times New Roman" w:cs="Times New Roman"/>
+                <w:szCs w:val="24"/>
+              </w:rPr>
+              <w:t>,“authority”:”2</w:t>
+            </w:r>
+            <w:proofErr w:type="gramStart"/>
+            <w:r>
+              <w:rPr>
+                <w:rFonts w:ascii="Times New Roman" w:hAnsi="Times New Roman" w:cs="Times New Roman"/>
+                <w:szCs w:val="24"/>
+              </w:rPr>
+              <w:t>”</w:t>
+            </w:r>
+            <w:proofErr w:type="gramEnd"/>
+            <w:r>
+              <w:rPr>
+                <w:rFonts w:ascii="Times New Roman" w:hAnsi="Times New Roman" w:cs="Times New Roman"/>
+                <w:szCs w:val="24"/>
+              </w:rPr>
+              <w:t>}</w:t>
+            </w:r>
+            <w:r>
+              <w:rPr>
+                <w:rFonts w:ascii="Times New Roman" w:hAnsi="Times New Roman" w:cs="Times New Roman" w:hint="eastAsia"/>
+                <w:szCs w:val="24"/>
+              </w:rPr>
               <w:lastRenderedPageBreak/>
-              <w:t>{“status”:”success</w:t>
-            </w:r>
-            <w:proofErr w:type="gramStart"/>
-            <w:r>
-              <w:rPr>
-                <w:rFonts w:ascii="Times New Roman" w:hAnsi="Times New Roman" w:cs="Times New Roman"/>
-                <w:szCs w:val="24"/>
-              </w:rPr>
-              <w:t>”</w:t>
-            </w:r>
-            <w:proofErr w:type="gramEnd"/>
-            <w:r>
-              <w:rPr>
-                <w:rFonts w:ascii="Times New Roman" w:hAnsi="Times New Roman" w:cs="Times New Roman"/>
-                <w:szCs w:val="24"/>
-              </w:rPr>
-              <w:t>,“authority”:”2</w:t>
-            </w:r>
-            <w:proofErr w:type="gramStart"/>
-            <w:r>
-              <w:rPr>
-                <w:rFonts w:ascii="Times New Roman" w:hAnsi="Times New Roman" w:cs="Times New Roman"/>
-                <w:szCs w:val="24"/>
-              </w:rPr>
-              <w:t>”</w:t>
-            </w:r>
-            <w:proofErr w:type="gramEnd"/>
-            <w:r>
-              <w:rPr>
-                <w:rFonts w:ascii="Times New Roman" w:hAnsi="Times New Roman" w:cs="Times New Roman"/>
-                <w:szCs w:val="24"/>
-              </w:rPr>
-              <w:t>}</w:t>
-            </w:r>
-            <w:r>
-              <w:rPr>
-                <w:rFonts w:ascii="Times New Roman" w:hAnsi="Times New Roman" w:cs="Times New Roman" w:hint="eastAsia"/>
-                <w:szCs w:val="24"/>
-              </w:rPr>
               <w:t>字串</w:t>
             </w:r>
           </w:p>
@@ -3203,7 +3239,6 @@
                 <w:rFonts w:ascii="Times New Roman" w:hAnsi="Times New Roman" w:cs="Times New Roman" w:hint="eastAsia"/>
                 <w:szCs w:val="24"/>
               </w:rPr>
-              <w:lastRenderedPageBreak/>
               <w:t>系統中必須存在書籍資料</w:t>
             </w:r>
           </w:p>
@@ -3226,6 +3261,7 @@
                 <w:rFonts w:ascii="Times New Roman" w:hAnsi="Times New Roman" w:cs="Times New Roman" w:hint="eastAsia"/>
                 <w:szCs w:val="24"/>
               </w:rPr>
+              <w:lastRenderedPageBreak/>
               <w:t>腳本中設定</w:t>
             </w:r>
             <w:r>
@@ -3421,7 +3457,23 @@
                 <w:rFonts w:ascii="Times New Roman" w:hAnsi="Times New Roman" w:cs="Times New Roman" w:hint="eastAsia"/>
                 <w:szCs w:val="24"/>
               </w:rPr>
-              <w:t>執行搜尋腳本，取得系統中的</w:t>
+              <w:t>利用</w:t>
+            </w:r>
+            <w:proofErr w:type="spellStart"/>
+            <w:r>
+              <w:rPr>
+                <w:rFonts w:ascii="Times New Roman" w:hAnsi="Times New Roman" w:cs="Times New Roman" w:hint="eastAsia"/>
+                <w:szCs w:val="24"/>
+              </w:rPr>
+              <w:t>css</w:t>
+            </w:r>
+            <w:proofErr w:type="spellEnd"/>
+            <w:r>
+              <w:rPr>
+                <w:rFonts w:ascii="Times New Roman" w:hAnsi="Times New Roman" w:cs="Times New Roman" w:hint="eastAsia"/>
+                <w:szCs w:val="24"/>
+              </w:rPr>
+              <w:t>抓取系統中的</w:t>
             </w:r>
             <w:r>
               <w:rPr>
@@ -3435,7 +3487,57 @@
                 <w:rFonts w:ascii="Times New Roman" w:hAnsi="Times New Roman" w:cs="Times New Roman" w:hint="eastAsia"/>
                 <w:szCs w:val="24"/>
               </w:rPr>
-              <w:t>碼，隨機挑選一個進行搜尋</w:t>
+              <w:t>，並從中隨機選擇一個</w:t>
+            </w:r>
+            <w:r>
+              <w:rPr>
+                <w:rFonts w:ascii="Times New Roman" w:hAnsi="Times New Roman" w:cs="Times New Roman" w:hint="eastAsia"/>
+                <w:szCs w:val="24"/>
+              </w:rPr>
+              <w:t>ISBN</w:t>
+            </w:r>
+            <w:r>
+              <w:rPr>
+                <w:rFonts w:ascii="Times New Roman" w:hAnsi="Times New Roman" w:cs="Times New Roman" w:hint="eastAsia"/>
+                <w:szCs w:val="24"/>
+              </w:rPr>
+              <w:t>值以做搜尋</w:t>
+            </w:r>
+          </w:p>
+          <w:p>
+            <w:pPr>
+              <w:pStyle w:val="a3"/>
+              <w:numPr>
+                <w:ilvl w:val="0"/>
+                <w:numId w:val="35"/>
+              </w:numPr>
+              <w:ind w:leftChars="0"/>
+              <w:cnfStyle w:val="000000100000" w:firstRow="0" w:lastRow="0" w:firstColumn="0" w:lastColumn="0" w:oddVBand="0" w:evenVBand="0" w:oddHBand="1" w:evenHBand="0" w:firstRowFirstColumn="0" w:firstRowLastColumn="0" w:lastRowFirstColumn="0" w:lastRowLastColumn="0"/>
+              <w:rPr>
+                <w:rFonts w:ascii="Times New Roman" w:hAnsi="Times New Roman" w:cs="Times New Roman"/>
+                <w:szCs w:val="24"/>
+              </w:rPr>
+            </w:pPr>
+            <w:r>
+              <w:rPr>
+                <w:rFonts w:ascii="Times New Roman" w:hAnsi="Times New Roman" w:cs="Times New Roman" w:hint="eastAsia"/>
+                <w:szCs w:val="24"/>
+              </w:rPr>
+              <w:t>執行搜尋腳本，利用剛剛挑選出的</w:t>
+            </w:r>
+            <w:r>
+              <w:rPr>
+                <w:rFonts w:ascii="Times New Roman" w:hAnsi="Times New Roman" w:cs="Times New Roman" w:hint="eastAsia"/>
+                <w:szCs w:val="24"/>
+              </w:rPr>
+              <w:t>ISBN</w:t>
+            </w:r>
+            <w:r>
+              <w:rPr>
+                <w:rFonts w:ascii="Times New Roman" w:hAnsi="Times New Roman" w:cs="Times New Roman" w:hint="eastAsia"/>
+                <w:szCs w:val="24"/>
+              </w:rPr>
+              <w:t>進行搜尋</w:t>
             </w:r>
           </w:p>
           <w:p>
@@ -4077,6 +4179,7 @@
                 <w:rFonts w:ascii="Times New Roman" w:hAnsi="Times New Roman" w:cs="Times New Roman" w:hint="eastAsia"/>
                 <w:szCs w:val="24"/>
               </w:rPr>
+              <w:lastRenderedPageBreak/>
               <w:t>腳本中設定</w:t>
             </w:r>
             <w:r>
@@ -4272,6 +4375,72 @@
                 <w:rFonts w:ascii="Times New Roman" w:hAnsi="Times New Roman" w:cs="Times New Roman" w:hint="eastAsia"/>
                 <w:szCs w:val="24"/>
               </w:rPr>
+              <w:t>利用</w:t>
+            </w:r>
+            <w:proofErr w:type="spellStart"/>
+            <w:r>
+              <w:rPr>
+                <w:rFonts w:ascii="Times New Roman" w:hAnsi="Times New Roman" w:cs="Times New Roman" w:hint="eastAsia"/>
+                <w:szCs w:val="24"/>
+              </w:rPr>
+              <w:t>css</w:t>
+            </w:r>
+            <w:proofErr w:type="spellEnd"/>
+            <w:r>
+              <w:rPr>
+                <w:rFonts w:ascii="Times New Roman" w:hAnsi="Times New Roman" w:cs="Times New Roman" w:hint="eastAsia"/>
+                <w:szCs w:val="24"/>
+              </w:rPr>
+              <w:t>抓取系統中的</w:t>
+            </w:r>
+            <w:r>
+              <w:rPr>
+                <w:rFonts w:ascii="Times New Roman" w:hAnsi="Times New Roman" w:cs="Times New Roman" w:hint="eastAsia"/>
+                <w:szCs w:val="24"/>
+              </w:rPr>
+              <w:t>ISBN</w:t>
+            </w:r>
+            <w:r>
+              <w:rPr>
+                <w:rFonts w:ascii="Times New Roman" w:hAnsi="Times New Roman" w:cs="Times New Roman" w:hint="eastAsia"/>
+                <w:szCs w:val="24"/>
+              </w:rPr>
+              <w:t>，並從中隨機選擇一個</w:t>
+            </w:r>
+            <w:r>
+              <w:rPr>
+                <w:rFonts w:ascii="Times New Roman" w:hAnsi="Times New Roman" w:cs="Times New Roman" w:hint="eastAsia"/>
+                <w:szCs w:val="24"/>
+              </w:rPr>
+              <w:t>ISBN</w:t>
+            </w:r>
+            <w:r>
+              <w:rPr>
+                <w:rFonts w:ascii="Times New Roman" w:hAnsi="Times New Roman" w:cs="Times New Roman" w:hint="eastAsia"/>
+                <w:szCs w:val="24"/>
+              </w:rPr>
+              <w:t>值以做搜尋</w:t>
+            </w:r>
+          </w:p>
+          <w:p>
+            <w:pPr>
+              <w:pStyle w:val="a3"/>
+              <w:numPr>
+                <w:ilvl w:val="0"/>
+                <w:numId w:val="38"/>
+              </w:numPr>
+              <w:ind w:leftChars="0"/>
+              <w:cnfStyle w:val="000000100000" w:firstRow="0" w:lastRow="0" w:firstColumn="0" w:lastColumn="0" w:oddVBand="0" w:evenVBand="0" w:oddHBand="1" w:evenHBand="0" w:firstRowFirstColumn="0" w:firstRowLastColumn="0" w:lastRowFirstColumn="0" w:lastRowLastColumn="0"/>
+              <w:rPr>
+                <w:rFonts w:ascii="Times New Roman" w:hAnsi="Times New Roman" w:cs="Times New Roman"/>
+                <w:szCs w:val="24"/>
+              </w:rPr>
+            </w:pPr>
+            <w:r>
+              <w:rPr>
+                <w:rFonts w:ascii="Times New Roman" w:hAnsi="Times New Roman" w:cs="Times New Roman" w:hint="eastAsia"/>
+                <w:szCs w:val="24"/>
+              </w:rPr>
               <w:t>等待所有執行</w:t>
             </w:r>
             <w:proofErr w:type="gramStart"/>
@@ -4295,7 +4464,7 @@
                 <w:rFonts w:ascii="Times New Roman" w:hAnsi="Times New Roman" w:cs="Times New Roman" w:hint="eastAsia"/>
                 <w:szCs w:val="24"/>
               </w:rPr>
-              <w:t>執行搜尋腳本，取得系統中的</w:t>
+              <w:t>執行搜尋腳本，利用剛剛挑選出的</w:t>
             </w:r>
             <w:r>
               <w:rPr>
@@ -4309,7 +4478,7 @@
                 <w:rFonts w:ascii="Times New Roman" w:hAnsi="Times New Roman" w:cs="Times New Roman" w:hint="eastAsia"/>
                 <w:szCs w:val="24"/>
               </w:rPr>
-              <w:t>碼，隨機挑選一個進行搜尋</w:t>
+              <w:t>進行搜尋</w:t>
             </w:r>
           </w:p>
           <w:p>
@@ -4898,6 +5067,7 @@
                 <w:rFonts w:ascii="Times New Roman" w:hAnsi="Times New Roman" w:cs="Times New Roman" w:hint="eastAsia"/>
                 <w:szCs w:val="24"/>
               </w:rPr>
+              <w:lastRenderedPageBreak/>
               <w:t>腳本中設定</w:t>
             </w:r>
             <w:r>
@@ -4955,6 +5125,7 @@
                 <w:rFonts w:ascii="Times New Roman" w:hAnsi="Times New Roman" w:cs="Times New Roman"/>
                 <w:szCs w:val="24"/>
               </w:rPr>
+              <w:lastRenderedPageBreak/>
               <w:t>Input action</w:t>
             </w:r>
           </w:p>
@@ -5070,7 +5241,6 @@
                 <w:rFonts w:ascii="Times New Roman" w:hAnsi="Times New Roman" w:cs="Times New Roman" w:hint="eastAsia"/>
                 <w:szCs w:val="24"/>
               </w:rPr>
-              <w:lastRenderedPageBreak/>
               <w:t>執行登入腳本</w:t>
             </w:r>
           </w:p>
@@ -5093,7 +5263,23 @@
                 <w:rFonts w:ascii="Times New Roman" w:hAnsi="Times New Roman" w:cs="Times New Roman" w:hint="eastAsia"/>
                 <w:szCs w:val="24"/>
               </w:rPr>
-              <w:t>執行借書腳本，利用</w:t>
+              <w:t>利用</w:t>
+            </w:r>
+            <w:proofErr w:type="spellStart"/>
+            <w:r>
+              <w:rPr>
+                <w:rFonts w:ascii="Times New Roman" w:hAnsi="Times New Roman" w:cs="Times New Roman" w:hint="eastAsia"/>
+                <w:szCs w:val="24"/>
+              </w:rPr>
+              <w:t>css</w:t>
+            </w:r>
+            <w:proofErr w:type="spellEnd"/>
+            <w:r>
+              <w:rPr>
+                <w:rFonts w:ascii="Times New Roman" w:hAnsi="Times New Roman" w:cs="Times New Roman" w:hint="eastAsia"/>
+                <w:szCs w:val="24"/>
+              </w:rPr>
+              <w:t>抓取系統中的</w:t>
             </w:r>
             <w:r>
               <w:rPr>
@@ -5107,23 +5293,123 @@
                 <w:rFonts w:ascii="Times New Roman" w:hAnsi="Times New Roman" w:cs="Times New Roman" w:hint="eastAsia"/>
                 <w:szCs w:val="24"/>
               </w:rPr>
-              <w:t>查詢可借閱書籍的書號，隨機挑選一個可借閱書號，</w:t>
-            </w:r>
-            <w:proofErr w:type="gramStart"/>
-            <w:r>
-              <w:rPr>
-                <w:rFonts w:ascii="Times New Roman" w:hAnsi="Times New Roman" w:cs="Times New Roman" w:hint="eastAsia"/>
-                <w:szCs w:val="24"/>
-              </w:rPr>
-              <w:t>利用此借閱</w:t>
-            </w:r>
-            <w:proofErr w:type="gramEnd"/>
-            <w:r>
-              <w:rPr>
-                <w:rFonts w:ascii="Times New Roman" w:hAnsi="Times New Roman" w:cs="Times New Roman" w:hint="eastAsia"/>
-                <w:szCs w:val="24"/>
-              </w:rPr>
-              <w:t>書號進行借書和還書</w:t>
+              <w:t>，並從中隨機選擇一個</w:t>
+            </w:r>
+            <w:r>
+              <w:rPr>
+                <w:rFonts w:ascii="Times New Roman" w:hAnsi="Times New Roman" w:cs="Times New Roman" w:hint="eastAsia"/>
+                <w:szCs w:val="24"/>
+              </w:rPr>
+              <w:t>ISBN</w:t>
+            </w:r>
+            <w:r>
+              <w:rPr>
+                <w:rFonts w:ascii="Times New Roman" w:hAnsi="Times New Roman" w:cs="Times New Roman" w:hint="eastAsia"/>
+                <w:szCs w:val="24"/>
+              </w:rPr>
+              <w:t>值以做搜尋</w:t>
+            </w:r>
+          </w:p>
+          <w:p>
+            <w:pPr>
+              <w:pStyle w:val="a3"/>
+              <w:numPr>
+                <w:ilvl w:val="0"/>
+                <w:numId w:val="41"/>
+              </w:numPr>
+              <w:ind w:leftChars="0"/>
+              <w:cnfStyle w:val="000000100000" w:firstRow="0" w:lastRow="0" w:firstColumn="0" w:lastColumn="0" w:oddVBand="0" w:evenVBand="0" w:oddHBand="1" w:evenHBand="0" w:firstRowFirstColumn="0" w:firstRowLastColumn="0" w:lastRowFirstColumn="0" w:lastRowLastColumn="0"/>
+              <w:rPr>
+                <w:rFonts w:ascii="Times New Roman" w:hAnsi="Times New Roman" w:cs="Times New Roman"/>
+                <w:szCs w:val="24"/>
+              </w:rPr>
+            </w:pPr>
+            <w:r>
+              <w:rPr>
+                <w:rFonts w:ascii="Times New Roman" w:hAnsi="Times New Roman" w:cs="Times New Roman" w:hint="eastAsia"/>
+                <w:szCs w:val="24"/>
+              </w:rPr>
+              <w:t>利用剛剛挑選出的</w:t>
+            </w:r>
+            <w:r>
+              <w:rPr>
+                <w:rFonts w:ascii="Times New Roman" w:hAnsi="Times New Roman" w:cs="Times New Roman" w:hint="eastAsia"/>
+                <w:szCs w:val="24"/>
+              </w:rPr>
+              <w:t>ISBN</w:t>
+            </w:r>
+            <w:r>
+              <w:rPr>
+                <w:rFonts w:ascii="Times New Roman" w:hAnsi="Times New Roman" w:cs="Times New Roman" w:hint="eastAsia"/>
+                <w:szCs w:val="24"/>
+              </w:rPr>
+              <w:t>去抓取包含書號的</w:t>
+            </w:r>
+            <w:proofErr w:type="spellStart"/>
+            <w:r>
+              <w:rPr>
+                <w:rFonts w:ascii="Times New Roman" w:hAnsi="Times New Roman" w:cs="Times New Roman" w:hint="eastAsia"/>
+                <w:szCs w:val="24"/>
+              </w:rPr>
+              <w:t>json</w:t>
+            </w:r>
+            <w:proofErr w:type="spellEnd"/>
+            <w:r>
+              <w:rPr>
+                <w:rFonts w:ascii="Times New Roman" w:hAnsi="Times New Roman" w:cs="Times New Roman" w:hint="eastAsia"/>
+                <w:szCs w:val="24"/>
+              </w:rPr>
+              <w:t>資料，並利用</w:t>
+            </w:r>
+            <w:r>
+              <w:rPr>
+                <w:rFonts w:ascii="Times New Roman" w:hAnsi="Times New Roman" w:cs="Times New Roman" w:hint="eastAsia"/>
+                <w:szCs w:val="24"/>
+              </w:rPr>
+              <w:t>regular expression</w:t>
+            </w:r>
+            <w:r>
+              <w:rPr>
+                <w:rFonts w:ascii="Times New Roman" w:hAnsi="Times New Roman" w:cs="Times New Roman" w:hint="eastAsia"/>
+                <w:szCs w:val="24"/>
+              </w:rPr>
+              <w:t>提取出書號，再從中隨機選擇一個書號以借閱</w:t>
+            </w:r>
+          </w:p>
+          <w:p>
+            <w:pPr>
+              <w:pStyle w:val="a3"/>
+              <w:numPr>
+                <w:ilvl w:val="0"/>
+                <w:numId w:val="41"/>
+              </w:numPr>
+              <w:ind w:leftChars="0"/>
+              <w:cnfStyle w:val="000000100000" w:firstRow="0" w:lastRow="0" w:firstColumn="0" w:lastColumn="0" w:oddVBand="0" w:evenVBand="0" w:oddHBand="1" w:evenHBand="0" w:firstRowFirstColumn="0" w:firstRowLastColumn="0" w:lastRowFirstColumn="0" w:lastRowLastColumn="0"/>
+              <w:rPr>
+                <w:rFonts w:ascii="Times New Roman" w:hAnsi="Times New Roman" w:cs="Times New Roman"/>
+                <w:szCs w:val="24"/>
+              </w:rPr>
+            </w:pPr>
+            <w:r>
+              <w:rPr>
+                <w:rFonts w:ascii="Times New Roman" w:hAnsi="Times New Roman" w:cs="Times New Roman" w:hint="eastAsia"/>
+                <w:szCs w:val="24"/>
+              </w:rPr>
+              <w:t>執行借書腳本，</w:t>
+            </w:r>
+            <w:r>
+              <w:rPr>
+                <w:rFonts w:ascii="Times New Roman" w:hAnsi="Times New Roman" w:cs="Times New Roman" w:hint="eastAsia"/>
+                <w:szCs w:val="24"/>
+              </w:rPr>
+              <w:t>利用剛剛挑選的</w:t>
+            </w:r>
+            <w:r>
+              <w:rPr>
+                <w:rFonts w:ascii="Times New Roman" w:hAnsi="Times New Roman" w:cs="Times New Roman" w:hint="eastAsia"/>
+                <w:szCs w:val="24"/>
+              </w:rPr>
+              <w:t>借閱書號進行借書和還書</w:t>
             </w:r>
           </w:p>
           <w:p>
@@ -5201,7 +5487,6 @@
                 <w:rFonts w:ascii="Times New Roman" w:hAnsi="Times New Roman" w:cs="Times New Roman" w:hint="eastAsia"/>
                 <w:szCs w:val="24"/>
               </w:rPr>
-              <w:lastRenderedPageBreak/>
               <w:t>E</w:t>
             </w:r>
             <w:r>
@@ -5351,10 +5636,10 @@
             </w:r>
             <w:r>
               <w:rPr>
-                <w:rFonts w:ascii="Times New Roman" w:hAnsi="Times New Roman" w:cs="Times New Roman" w:hint="eastAsia"/>
-                <w:szCs w:val="24"/>
-              </w:rPr>
-              <w:t>response</w:t>
+                <w:rFonts w:ascii="Times New Roman" w:hAnsi="Times New Roman" w:cs="Times New Roman"/>
+                <w:szCs w:val="24"/>
+              </w:rPr>
+              <w:t>message</w:t>
             </w:r>
             <w:r>
               <w:rPr>
@@ -5365,92 +5650,10 @@
             </w:r>
             <w:r>
               <w:rPr>
-                <w:rFonts w:ascii="Times New Roman" w:hAnsi="Times New Roman" w:cs="Times New Roman" w:hint="eastAsia"/>
-                <w:szCs w:val="24"/>
-              </w:rPr>
-              <w:t>{"</w:t>
-            </w:r>
-            <w:proofErr w:type="spellStart"/>
-            <w:r>
-              <w:rPr>
-                <w:rFonts w:ascii="Times New Roman" w:hAnsi="Times New Roman" w:cs="Times New Roman" w:hint="eastAsia"/>
-                <w:szCs w:val="24"/>
-              </w:rPr>
-              <w:t>status":"success</w:t>
-            </w:r>
-            <w:proofErr w:type="spellEnd"/>
-            <w:r>
-              <w:rPr>
-                <w:rFonts w:ascii="Times New Roman" w:hAnsi="Times New Roman" w:cs="Times New Roman" w:hint="eastAsia"/>
-                <w:szCs w:val="24"/>
-              </w:rPr>
-              <w:t>"}</w:t>
-            </w:r>
-          </w:p>
-          <w:p>
-            <w:pPr>
-              <w:pStyle w:val="a3"/>
-              <w:numPr>
-                <w:ilvl w:val="0"/>
-                <w:numId w:val="42"/>
-              </w:numPr>
-              <w:ind w:leftChars="0"/>
-              <w:cnfStyle w:val="000000000000" w:firstRow="0" w:lastRow="0" w:firstColumn="0" w:lastColumn="0" w:oddVBand="0" w:evenVBand="0" w:oddHBand="0" w:evenHBand="0" w:firstRowFirstColumn="0" w:firstRowLastColumn="0" w:lastRowFirstColumn="0" w:lastRowLastColumn="0"/>
-              <w:rPr>
-                <w:rFonts w:ascii="Times New Roman" w:hAnsi="Times New Roman" w:cs="Times New Roman"/>
-                <w:szCs w:val="24"/>
-              </w:rPr>
-            </w:pPr>
-            <w:r>
-              <w:rPr>
-                <w:rFonts w:ascii="Times New Roman" w:hAnsi="Times New Roman" w:cs="Times New Roman" w:hint="eastAsia"/>
-                <w:szCs w:val="24"/>
-              </w:rPr>
-              <w:t>驗證還</w:t>
-            </w:r>
-            <w:r>
-              <w:rPr>
-                <w:rFonts w:ascii="Times New Roman" w:hAnsi="Times New Roman" w:cs="Times New Roman" w:hint="eastAsia"/>
-                <w:szCs w:val="24"/>
-              </w:rPr>
-              <w:t>書時</w:t>
-            </w:r>
-            <w:r>
-              <w:rPr>
-                <w:rFonts w:ascii="Times New Roman" w:hAnsi="Times New Roman" w:cs="Times New Roman" w:hint="eastAsia"/>
-                <w:szCs w:val="24"/>
-              </w:rPr>
-              <w:t>response</w:t>
-            </w:r>
-            <w:r>
-              <w:rPr>
-                <w:rFonts w:ascii="Times New Roman" w:hAnsi="Times New Roman" w:cs="Times New Roman" w:hint="eastAsia"/>
-                <w:szCs w:val="24"/>
-              </w:rPr>
-              <w:t>是否有包含</w:t>
-            </w:r>
-            <w:r>
-              <w:rPr>
-                <w:rFonts w:ascii="Times New Roman" w:hAnsi="Times New Roman" w:cs="Times New Roman" w:hint="eastAsia"/>
-                <w:szCs w:val="24"/>
-              </w:rPr>
-              <w:t>{"</w:t>
-            </w:r>
-            <w:proofErr w:type="spellStart"/>
-            <w:r>
-              <w:rPr>
-                <w:rFonts w:ascii="Times New Roman" w:hAnsi="Times New Roman" w:cs="Times New Roman" w:hint="eastAsia"/>
-                <w:szCs w:val="24"/>
-              </w:rPr>
-              <w:t>status":"success</w:t>
-            </w:r>
-            <w:proofErr w:type="spellEnd"/>
-            <w:r>
-              <w:rPr>
-                <w:rFonts w:ascii="Times New Roman" w:hAnsi="Times New Roman" w:cs="Times New Roman" w:hint="eastAsia"/>
-                <w:szCs w:val="24"/>
-              </w:rPr>
-              <w:t>"}</w:t>
+                <w:rFonts w:ascii="Times New Roman" w:hAnsi="Times New Roman" w:cs="Times New Roman"/>
+                <w:szCs w:val="24"/>
+              </w:rPr>
+              <w:t>OK</w:t>
             </w:r>
           </w:p>
           <w:p>
@@ -5710,7 +5913,15 @@
                 <w:rFonts w:ascii="Book Antiqua" w:hAnsi="Book Antiqua"/>
                 <w:color w:val="000000"/>
               </w:rPr>
-              <w:t>Ramp-up=60 seconds, no timeout, and 256 concurrent users</w:t>
+              <w:t xml:space="preserve">Ramp-up=60 seconds, no timeout, and 256 </w:t>
+            </w:r>
+            <w:r>
+              <w:rPr>
+                <w:rFonts w:ascii="Book Antiqua" w:hAnsi="Book Antiqua"/>
+                <w:color w:val="000000"/>
+              </w:rPr>
+              <w:lastRenderedPageBreak/>
+              <w:t>concurrent users</w:t>
             </w:r>
           </w:p>
         </w:tc>
@@ -5736,6 +5947,7 @@
                 <w:rFonts w:ascii="Times New Roman" w:hAnsi="Times New Roman" w:cs="Times New Roman" w:hint="eastAsia"/>
                 <w:szCs w:val="24"/>
               </w:rPr>
+              <w:lastRenderedPageBreak/>
               <w:t>Preconditions</w:t>
             </w:r>
           </w:p>
@@ -5956,7 +6168,6 @@
                 <w:rFonts w:ascii="Times New Roman" w:hAnsi="Times New Roman" w:cs="Times New Roman" w:hint="eastAsia"/>
                 <w:szCs w:val="24"/>
               </w:rPr>
-              <w:lastRenderedPageBreak/>
               <w:t>建立</w:t>
             </w:r>
             <w:r>
@@ -6045,6 +6256,138 @@
                 <w:rFonts w:ascii="Times New Roman" w:hAnsi="Times New Roman" w:cs="Times New Roman" w:hint="eastAsia"/>
                 <w:szCs w:val="24"/>
               </w:rPr>
+              <w:t>利用</w:t>
+            </w:r>
+            <w:proofErr w:type="spellStart"/>
+            <w:r>
+              <w:rPr>
+                <w:rFonts w:ascii="Times New Roman" w:hAnsi="Times New Roman" w:cs="Times New Roman" w:hint="eastAsia"/>
+                <w:szCs w:val="24"/>
+              </w:rPr>
+              <w:t>css</w:t>
+            </w:r>
+            <w:proofErr w:type="spellEnd"/>
+            <w:r>
+              <w:rPr>
+                <w:rFonts w:ascii="Times New Roman" w:hAnsi="Times New Roman" w:cs="Times New Roman" w:hint="eastAsia"/>
+                <w:szCs w:val="24"/>
+              </w:rPr>
+              <w:t>抓取系統中的</w:t>
+            </w:r>
+            <w:r>
+              <w:rPr>
+                <w:rFonts w:ascii="Times New Roman" w:hAnsi="Times New Roman" w:cs="Times New Roman" w:hint="eastAsia"/>
+                <w:szCs w:val="24"/>
+              </w:rPr>
+              <w:t>ISBN</w:t>
+            </w:r>
+            <w:r>
+              <w:rPr>
+                <w:rFonts w:ascii="Times New Roman" w:hAnsi="Times New Roman" w:cs="Times New Roman" w:hint="eastAsia"/>
+                <w:szCs w:val="24"/>
+              </w:rPr>
+              <w:t>，並從中隨機選擇一個</w:t>
+            </w:r>
+            <w:r>
+              <w:rPr>
+                <w:rFonts w:ascii="Times New Roman" w:hAnsi="Times New Roman" w:cs="Times New Roman" w:hint="eastAsia"/>
+                <w:szCs w:val="24"/>
+              </w:rPr>
+              <w:t>ISBN</w:t>
+            </w:r>
+            <w:r>
+              <w:rPr>
+                <w:rFonts w:ascii="Times New Roman" w:hAnsi="Times New Roman" w:cs="Times New Roman" w:hint="eastAsia"/>
+                <w:szCs w:val="24"/>
+              </w:rPr>
+              <w:t>值以做搜尋</w:t>
+            </w:r>
+          </w:p>
+          <w:p>
+            <w:pPr>
+              <w:pStyle w:val="a3"/>
+              <w:numPr>
+                <w:ilvl w:val="0"/>
+                <w:numId w:val="44"/>
+              </w:numPr>
+              <w:ind w:leftChars="0"/>
+              <w:cnfStyle w:val="000000100000" w:firstRow="0" w:lastRow="0" w:firstColumn="0" w:lastColumn="0" w:oddVBand="0" w:evenVBand="0" w:oddHBand="1" w:evenHBand="0" w:firstRowFirstColumn="0" w:firstRowLastColumn="0" w:lastRowFirstColumn="0" w:lastRowLastColumn="0"/>
+              <w:rPr>
+                <w:rFonts w:ascii="Times New Roman" w:hAnsi="Times New Roman" w:cs="Times New Roman"/>
+                <w:szCs w:val="24"/>
+              </w:rPr>
+            </w:pPr>
+            <w:r>
+              <w:rPr>
+                <w:rFonts w:ascii="Times New Roman" w:hAnsi="Times New Roman" w:cs="Times New Roman" w:hint="eastAsia"/>
+                <w:szCs w:val="24"/>
+              </w:rPr>
+              <w:t>利用剛剛挑選出的</w:t>
+            </w:r>
+            <w:r>
+              <w:rPr>
+                <w:rFonts w:ascii="Times New Roman" w:hAnsi="Times New Roman" w:cs="Times New Roman" w:hint="eastAsia"/>
+                <w:szCs w:val="24"/>
+              </w:rPr>
+              <w:t>ISBN</w:t>
+            </w:r>
+            <w:r>
+              <w:rPr>
+                <w:rFonts w:ascii="Times New Roman" w:hAnsi="Times New Roman" w:cs="Times New Roman" w:hint="eastAsia"/>
+                <w:szCs w:val="24"/>
+              </w:rPr>
+              <w:t>去抓取包含書號的</w:t>
+            </w:r>
+            <w:proofErr w:type="spellStart"/>
+            <w:r>
+              <w:rPr>
+                <w:rFonts w:ascii="Times New Roman" w:hAnsi="Times New Roman" w:cs="Times New Roman" w:hint="eastAsia"/>
+                <w:szCs w:val="24"/>
+              </w:rPr>
+              <w:t>json</w:t>
+            </w:r>
+            <w:proofErr w:type="spellEnd"/>
+            <w:r>
+              <w:rPr>
+                <w:rFonts w:ascii="Times New Roman" w:hAnsi="Times New Roman" w:cs="Times New Roman" w:hint="eastAsia"/>
+                <w:szCs w:val="24"/>
+              </w:rPr>
+              <w:t>資料，並利用</w:t>
+            </w:r>
+            <w:r>
+              <w:rPr>
+                <w:rFonts w:ascii="Times New Roman" w:hAnsi="Times New Roman" w:cs="Times New Roman" w:hint="eastAsia"/>
+                <w:szCs w:val="24"/>
+              </w:rPr>
+              <w:t>regular expression</w:t>
+            </w:r>
+            <w:r>
+              <w:rPr>
+                <w:rFonts w:ascii="Times New Roman" w:hAnsi="Times New Roman" w:cs="Times New Roman" w:hint="eastAsia"/>
+                <w:szCs w:val="24"/>
+              </w:rPr>
+              <w:t>提取出書號，再從中隨機選擇一個書號以借閱</w:t>
+            </w:r>
+          </w:p>
+          <w:p>
+            <w:pPr>
+              <w:pStyle w:val="a3"/>
+              <w:numPr>
+                <w:ilvl w:val="0"/>
+                <w:numId w:val="44"/>
+              </w:numPr>
+              <w:ind w:leftChars="0"/>
+              <w:cnfStyle w:val="000000100000" w:firstRow="0" w:lastRow="0" w:firstColumn="0" w:lastColumn="0" w:oddVBand="0" w:evenVBand="0" w:oddHBand="1" w:evenHBand="0" w:firstRowFirstColumn="0" w:firstRowLastColumn="0" w:lastRowFirstColumn="0" w:lastRowLastColumn="0"/>
+              <w:rPr>
+                <w:rFonts w:ascii="Times New Roman" w:hAnsi="Times New Roman" w:cs="Times New Roman"/>
+                <w:szCs w:val="24"/>
+              </w:rPr>
+            </w:pPr>
+            <w:r>
+              <w:rPr>
+                <w:rFonts w:ascii="Times New Roman" w:hAnsi="Times New Roman" w:cs="Times New Roman" w:hint="eastAsia"/>
+                <w:szCs w:val="24"/>
+              </w:rPr>
               <w:t>等待所有執行</w:t>
             </w:r>
             <w:proofErr w:type="gramStart"/>
@@ -6061,37 +6404,14 @@
                 <w:rFonts w:ascii="Times New Roman" w:hAnsi="Times New Roman" w:cs="Times New Roman" w:hint="eastAsia"/>
                 <w:szCs w:val="24"/>
               </w:rPr>
-              <w:t>都登入完成後，執行借書腳本，利用</w:t>
-            </w:r>
-            <w:r>
-              <w:rPr>
-                <w:rFonts w:ascii="Times New Roman" w:hAnsi="Times New Roman" w:cs="Times New Roman" w:hint="eastAsia"/>
-                <w:szCs w:val="24"/>
-              </w:rPr>
-              <w:t>ISBN</w:t>
-            </w:r>
-            <w:r>
-              <w:rPr>
-                <w:rFonts w:ascii="Times New Roman" w:hAnsi="Times New Roman" w:cs="Times New Roman" w:hint="eastAsia"/>
-                <w:szCs w:val="24"/>
-              </w:rPr>
-              <w:t>查詢可借閱書籍的書號，隨機挑選一個可借閱書號，</w:t>
-            </w:r>
-            <w:proofErr w:type="gramStart"/>
-            <w:r>
-              <w:rPr>
-                <w:rFonts w:ascii="Times New Roman" w:hAnsi="Times New Roman" w:cs="Times New Roman" w:hint="eastAsia"/>
-                <w:szCs w:val="24"/>
-              </w:rPr>
-              <w:t>利用此借</w:t>
-            </w:r>
-            <w:proofErr w:type="gramEnd"/>
-            <w:r>
-              <w:rPr>
-                <w:rFonts w:ascii="Times New Roman" w:hAnsi="Times New Roman" w:cs="Times New Roman" w:hint="eastAsia"/>
-                <w:szCs w:val="24"/>
-              </w:rPr>
-              <w:t>閱書號進行借書和還書</w:t>
+              <w:t>都登入完成後，</w:t>
+            </w:r>
+            <w:r>
+              <w:rPr>
+                <w:rFonts w:ascii="Times New Roman" w:hAnsi="Times New Roman" w:cs="Times New Roman" w:hint="eastAsia"/>
+                <w:szCs w:val="24"/>
+              </w:rPr>
+              <w:t>執行借書腳本，利用剛剛挑選的借閱書號進行借書和還書</w:t>
             </w:r>
           </w:p>
           <w:p>
@@ -6155,7 +6475,6 @@
                 <w:rFonts w:ascii="Times New Roman" w:hAnsi="Times New Roman" w:cs="Times New Roman" w:hint="eastAsia"/>
                 <w:szCs w:val="24"/>
               </w:rPr>
-              <w:lastRenderedPageBreak/>
               <w:t>E</w:t>
             </w:r>
             <w:r>
@@ -6298,10 +6617,10 @@
             </w:r>
             <w:r>
               <w:rPr>
-                <w:rFonts w:ascii="Times New Roman" w:hAnsi="Times New Roman" w:cs="Times New Roman" w:hint="eastAsia"/>
-                <w:szCs w:val="24"/>
-              </w:rPr>
-              <w:t>response</w:t>
+                <w:rFonts w:ascii="Times New Roman" w:hAnsi="Times New Roman" w:cs="Times New Roman"/>
+                <w:szCs w:val="24"/>
+              </w:rPr>
+              <w:t>message</w:t>
             </w:r>
             <w:r>
               <w:rPr>
@@ -6312,93 +6631,13 @@
             </w:r>
             <w:r>
               <w:rPr>
-                <w:rFonts w:ascii="Times New Roman" w:hAnsi="Times New Roman" w:cs="Times New Roman" w:hint="eastAsia"/>
-                <w:szCs w:val="24"/>
-              </w:rPr>
-              <w:t>{"</w:t>
-            </w:r>
-            <w:proofErr w:type="spellStart"/>
-            <w:r>
-              <w:rPr>
-                <w:rFonts w:ascii="Times New Roman" w:hAnsi="Times New Roman" w:cs="Times New Roman" w:hint="eastAsia"/>
-                <w:szCs w:val="24"/>
-              </w:rPr>
-              <w:t>status":"success</w:t>
-            </w:r>
-            <w:proofErr w:type="spellEnd"/>
-            <w:r>
-              <w:rPr>
-                <w:rFonts w:ascii="Times New Roman" w:hAnsi="Times New Roman" w:cs="Times New Roman" w:hint="eastAsia"/>
-                <w:szCs w:val="24"/>
-              </w:rPr>
-              <w:t>"}</w:t>
-            </w:r>
-          </w:p>
-          <w:p>
-            <w:pPr>
-              <w:pStyle w:val="a3"/>
-              <w:numPr>
-                <w:ilvl w:val="0"/>
-                <w:numId w:val="45"/>
-              </w:numPr>
-              <w:ind w:leftChars="0"/>
-              <w:cnfStyle w:val="000000000000" w:firstRow="0" w:lastRow="0" w:firstColumn="0" w:lastColumn="0" w:oddVBand="0" w:evenVBand="0" w:oddHBand="0" w:evenHBand="0" w:firstRowFirstColumn="0" w:firstRowLastColumn="0" w:lastRowFirstColumn="0" w:lastRowLastColumn="0"/>
-              <w:rPr>
-                <w:rFonts w:ascii="Times New Roman" w:hAnsi="Times New Roman" w:cs="Times New Roman"/>
-                <w:szCs w:val="24"/>
-              </w:rPr>
-            </w:pPr>
-            <w:r>
-              <w:rPr>
-                <w:rFonts w:ascii="Times New Roman" w:hAnsi="Times New Roman" w:cs="Times New Roman" w:hint="eastAsia"/>
-                <w:szCs w:val="24"/>
-              </w:rPr>
-              <w:t>驗證還</w:t>
-            </w:r>
-            <w:r>
-              <w:rPr>
-                <w:rFonts w:ascii="Times New Roman" w:hAnsi="Times New Roman" w:cs="Times New Roman" w:hint="eastAsia"/>
-                <w:szCs w:val="24"/>
-              </w:rPr>
-              <w:t>書時</w:t>
-            </w:r>
-            <w:r>
-              <w:rPr>
-                <w:rFonts w:ascii="Times New Roman" w:hAnsi="Times New Roman" w:cs="Times New Roman" w:hint="eastAsia"/>
-                <w:szCs w:val="24"/>
-              </w:rPr>
-              <w:t>response</w:t>
-            </w:r>
-            <w:r>
-              <w:rPr>
-                <w:rFonts w:ascii="Times New Roman" w:hAnsi="Times New Roman" w:cs="Times New Roman" w:hint="eastAsia"/>
-                <w:szCs w:val="24"/>
-              </w:rPr>
-              <w:t>是否有包含</w:t>
-            </w:r>
-            <w:r>
-              <w:rPr>
-                <w:rFonts w:ascii="Times New Roman" w:hAnsi="Times New Roman" w:cs="Times New Roman" w:hint="eastAsia"/>
-                <w:szCs w:val="24"/>
-              </w:rPr>
-              <w:t>{"</w:t>
-            </w:r>
-            <w:proofErr w:type="spellStart"/>
-            <w:r>
-              <w:rPr>
-                <w:rFonts w:ascii="Times New Roman" w:hAnsi="Times New Roman" w:cs="Times New Roman" w:hint="eastAsia"/>
-                <w:szCs w:val="24"/>
-              </w:rPr>
-              <w:t>status":"success</w:t>
-            </w:r>
-            <w:proofErr w:type="spellEnd"/>
-            <w:r>
-              <w:rPr>
-                <w:rFonts w:ascii="Times New Roman" w:hAnsi="Times New Roman" w:cs="Times New Roman" w:hint="eastAsia"/>
-                <w:szCs w:val="24"/>
-              </w:rPr>
-              <w:t>"}</w:t>
-            </w:r>
+                <w:rFonts w:ascii="Times New Roman" w:hAnsi="Times New Roman" w:cs="Times New Roman"/>
+                <w:szCs w:val="24"/>
+              </w:rPr>
+              <w:t>OK</w:t>
+            </w:r>
+            <w:bookmarkStart w:id="0" w:name="_GoBack"/>
+            <w:bookmarkEnd w:id="0"/>
           </w:p>
           <w:p>
             <w:pPr>
@@ -6686,7 +6925,15 @@
                 <w:rFonts w:ascii="Times New Roman" w:hAnsi="Times New Roman" w:cs="Times New Roman"/>
                 <w:szCs w:val="24"/>
               </w:rPr>
-              <w:t>login_and_logout_without_ramp-up</w:t>
+              <w:t>login_and_logout_without_ramp-</w:t>
+            </w:r>
+            <w:r>
+              <w:rPr>
+                <w:rFonts w:ascii="Times New Roman" w:hAnsi="Times New Roman" w:cs="Times New Roman"/>
+                <w:szCs w:val="24"/>
+              </w:rPr>
+              <w:lastRenderedPageBreak/>
+              <w:t>up</w:t>
             </w:r>
             <w:r>
               <w:rPr>
@@ -7124,7 +7371,6 @@
                 <w:bCs w:val="0"/>
                 <w:szCs w:val="24"/>
               </w:rPr>
-              <w:lastRenderedPageBreak/>
               <w:t>程式碼</w:t>
             </w:r>
           </w:p>
@@ -7438,6 +7684,7 @@
         <w:rPr>
           <w:noProof/>
         </w:rPr>
+        <w:lastRenderedPageBreak/>
         <w:drawing>
           <wp:inline distT="0" distB="0" distL="0" distR="0" wp14:anchorId="41BCF062" wp14:editId="4F753633">
             <wp:extent cx="5274310" cy="529590"/>
@@ -7488,7 +7735,6 @@
         <w:rPr>
           <w:noProof/>
         </w:rPr>
-        <w:lastRenderedPageBreak/>
         <w:drawing>
           <wp:inline distT="0" distB="0" distL="0" distR="0" wp14:anchorId="14F6A798" wp14:editId="798111E1">
             <wp:extent cx="5274310" cy="2967355"/>
@@ -7576,10 +7822,10 @@
           <w:noProof/>
         </w:rPr>
         <w:drawing>
-          <wp:inline distT="0" distB="0" distL="0" distR="0" wp14:anchorId="51480102" wp14:editId="6FD99165">
-            <wp:extent cx="5274310" cy="655955"/>
+          <wp:inline distT="0" distB="0" distL="0" distR="0" wp14:anchorId="57A73F45" wp14:editId="4F1C1D87">
+            <wp:extent cx="5274310" cy="613410"/>
             <wp:effectExtent l="0" t="0" r="2540" b="0"/>
-            <wp:docPr id="6" name="圖片 6"/>
+            <wp:docPr id="5" name="圖片 5"/>
             <wp:cNvGraphicFramePr>
               <a:graphicFrameLocks xmlns:a="http://schemas.openxmlformats.org/drawingml/2006/main" noChangeAspect="1"/>
             </wp:cNvGraphicFramePr>
@@ -7599,7 +7845,7 @@
                   <pic:spPr>
                     <a:xfrm>
                       <a:off x="0" y="0"/>
-                      <a:ext cx="5274310" cy="655955"/>
+                      <a:ext cx="5274310" cy="613410"/>
                     </a:xfrm>
                     <a:prstGeom prst="rect">
                       <a:avLst/>
@@ -7626,10 +7872,10 @@
           <w:noProof/>
         </w:rPr>
         <w:drawing>
-          <wp:inline distT="0" distB="0" distL="0" distR="0" wp14:anchorId="6746751A" wp14:editId="1BF9D88D">
-            <wp:extent cx="5274310" cy="2983865"/>
-            <wp:effectExtent l="0" t="0" r="2540" b="6985"/>
-            <wp:docPr id="7" name="圖片 7"/>
+          <wp:inline distT="0" distB="0" distL="0" distR="0" wp14:anchorId="4C9E5CFA" wp14:editId="46DE9947">
+            <wp:extent cx="5274310" cy="1448435"/>
+            <wp:effectExtent l="0" t="0" r="2540" b="0"/>
+            <wp:docPr id="12" name="圖片 12"/>
             <wp:cNvGraphicFramePr>
               <a:graphicFrameLocks xmlns:a="http://schemas.openxmlformats.org/drawingml/2006/main" noChangeAspect="1"/>
             </wp:cNvGraphicFramePr>
@@ -7649,7 +7895,7 @@
                   <pic:spPr>
                     <a:xfrm>
                       <a:off x="0" y="0"/>
-                      <a:ext cx="5274310" cy="2983865"/>
+                      <a:ext cx="5274310" cy="1448435"/>
                     </a:xfrm>
                     <a:prstGeom prst="rect">
                       <a:avLst/>
@@ -7711,10 +7957,10 @@
           <w:noProof/>
         </w:rPr>
         <w:drawing>
-          <wp:inline distT="0" distB="0" distL="0" distR="0" wp14:anchorId="20A00AA2" wp14:editId="09B56BC5">
-            <wp:extent cx="5274310" cy="664210"/>
-            <wp:effectExtent l="0" t="0" r="2540" b="2540"/>
-            <wp:docPr id="8" name="圖片 8"/>
+          <wp:inline distT="0" distB="0" distL="0" distR="0" wp14:anchorId="1B13AEE4" wp14:editId="03C6A702">
+            <wp:extent cx="5274310" cy="628650"/>
+            <wp:effectExtent l="0" t="0" r="2540" b="0"/>
+            <wp:docPr id="15" name="圖片 15"/>
             <wp:cNvGraphicFramePr>
               <a:graphicFrameLocks xmlns:a="http://schemas.openxmlformats.org/drawingml/2006/main" noChangeAspect="1"/>
             </wp:cNvGraphicFramePr>
@@ -7734,7 +7980,7 @@
                   <pic:spPr>
                     <a:xfrm>
                       <a:off x="0" y="0"/>
-                      <a:ext cx="5274310" cy="664210"/>
+                      <a:ext cx="5274310" cy="628650"/>
                     </a:xfrm>
                     <a:prstGeom prst="rect">
                       <a:avLst/>
@@ -7762,10 +8008,10 @@
         </w:rPr>
         <w:lastRenderedPageBreak/>
         <w:drawing>
-          <wp:inline distT="0" distB="0" distL="0" distR="0" wp14:anchorId="783AD7FF" wp14:editId="62F14366">
-            <wp:extent cx="5274310" cy="2961005"/>
+          <wp:inline distT="0" distB="0" distL="0" distR="0" wp14:anchorId="54A5D0C7" wp14:editId="740CCFBF">
+            <wp:extent cx="5274310" cy="1468120"/>
             <wp:effectExtent l="0" t="0" r="2540" b="0"/>
-            <wp:docPr id="9" name="圖片 9"/>
+            <wp:docPr id="16" name="圖片 16"/>
             <wp:cNvGraphicFramePr>
               <a:graphicFrameLocks xmlns:a="http://schemas.openxmlformats.org/drawingml/2006/main" noChangeAspect="1"/>
             </wp:cNvGraphicFramePr>
@@ -7785,7 +8031,7 @@
                   <pic:spPr>
                     <a:xfrm>
                       <a:off x="0" y="0"/>
-                      <a:ext cx="5274310" cy="2961005"/>
+                      <a:ext cx="5274310" cy="1468120"/>
                     </a:xfrm>
                     <a:prstGeom prst="rect">
                       <a:avLst/>
@@ -7847,10 +8093,10 @@
           <w:noProof/>
         </w:rPr>
         <w:drawing>
-          <wp:inline distT="0" distB="0" distL="0" distR="0" wp14:anchorId="050D84A9" wp14:editId="1450A321">
-            <wp:extent cx="5274310" cy="890270"/>
-            <wp:effectExtent l="0" t="0" r="2540" b="5080"/>
-            <wp:docPr id="10" name="圖片 10"/>
+          <wp:inline distT="0" distB="0" distL="0" distR="0" wp14:anchorId="1846A136" wp14:editId="0A53338F">
+            <wp:extent cx="5274310" cy="793115"/>
+            <wp:effectExtent l="0" t="0" r="2540" b="6985"/>
+            <wp:docPr id="13" name="圖片 13"/>
             <wp:cNvGraphicFramePr>
               <a:graphicFrameLocks xmlns:a="http://schemas.openxmlformats.org/drawingml/2006/main" noChangeAspect="1"/>
             </wp:cNvGraphicFramePr>
@@ -7870,7 +8116,7 @@
                   <pic:spPr>
                     <a:xfrm>
                       <a:off x="0" y="0"/>
-                      <a:ext cx="5274310" cy="890270"/>
+                      <a:ext cx="5274310" cy="793115"/>
                     </a:xfrm>
                     <a:prstGeom prst="rect">
                       <a:avLst/>
@@ -7897,10 +8143,10 @@
           <w:noProof/>
         </w:rPr>
         <w:drawing>
-          <wp:inline distT="0" distB="0" distL="0" distR="0" wp14:anchorId="5B8A86D4" wp14:editId="2755EC2D">
-            <wp:extent cx="5274310" cy="2969895"/>
-            <wp:effectExtent l="0" t="0" r="2540" b="1905"/>
-            <wp:docPr id="11" name="圖片 11"/>
+          <wp:inline distT="0" distB="0" distL="0" distR="0" wp14:anchorId="2695493C" wp14:editId="6CE30B30">
+            <wp:extent cx="5274310" cy="1210945"/>
+            <wp:effectExtent l="0" t="0" r="2540" b="8255"/>
+            <wp:docPr id="14" name="圖片 14"/>
             <wp:cNvGraphicFramePr>
               <a:graphicFrameLocks xmlns:a="http://schemas.openxmlformats.org/drawingml/2006/main" noChangeAspect="1"/>
             </wp:cNvGraphicFramePr>
@@ -7920,7 +8166,7 @@
                   <pic:spPr>
                     <a:xfrm>
                       <a:off x="0" y="0"/>
-                      <a:ext cx="5274310" cy="2969895"/>
+                      <a:ext cx="5274310" cy="1210945"/>
                     </a:xfrm>
                     <a:prstGeom prst="rect">
                       <a:avLst/>
@@ -7982,10 +8228,10 @@
           <w:noProof/>
         </w:rPr>
         <w:drawing>
-          <wp:inline distT="0" distB="0" distL="0" distR="0" wp14:anchorId="7B2A936C" wp14:editId="028C8580">
-            <wp:extent cx="5274310" cy="912495"/>
-            <wp:effectExtent l="0" t="0" r="2540" b="1905"/>
-            <wp:docPr id="22" name="圖片 22"/>
+          <wp:inline distT="0" distB="0" distL="0" distR="0" wp14:anchorId="3BB9F061" wp14:editId="32F8DF6F">
+            <wp:extent cx="5274310" cy="805815"/>
+            <wp:effectExtent l="0" t="0" r="2540" b="0"/>
+            <wp:docPr id="17" name="圖片 17"/>
             <wp:cNvGraphicFramePr>
               <a:graphicFrameLocks xmlns:a="http://schemas.openxmlformats.org/drawingml/2006/main" noChangeAspect="1"/>
             </wp:cNvGraphicFramePr>
@@ -8005,7 +8251,7 @@
                   <pic:spPr>
                     <a:xfrm>
                       <a:off x="0" y="0"/>
-                      <a:ext cx="5274310" cy="912495"/>
+                      <a:ext cx="5274310" cy="805815"/>
                     </a:xfrm>
                     <a:prstGeom prst="rect">
                       <a:avLst/>
@@ -8030,12 +8276,11 @@
         <w:rPr>
           <w:noProof/>
         </w:rPr>
-        <w:lastRenderedPageBreak/>
         <w:drawing>
-          <wp:inline distT="0" distB="0" distL="0" distR="0" wp14:anchorId="1714FD0D" wp14:editId="7EE25E0C">
-            <wp:extent cx="5274310" cy="2984500"/>
-            <wp:effectExtent l="0" t="0" r="2540" b="6350"/>
-            <wp:docPr id="23" name="圖片 23"/>
+          <wp:inline distT="0" distB="0" distL="0" distR="0" wp14:anchorId="70B4E96D" wp14:editId="2EABC9F1">
+            <wp:extent cx="5274310" cy="1165860"/>
+            <wp:effectExtent l="0" t="0" r="2540" b="0"/>
+            <wp:docPr id="18" name="圖片 18"/>
             <wp:cNvGraphicFramePr>
               <a:graphicFrameLocks xmlns:a="http://schemas.openxmlformats.org/drawingml/2006/main" noChangeAspect="1"/>
             </wp:cNvGraphicFramePr>
@@ -8055,7 +8300,7 @@
                   <pic:spPr>
                     <a:xfrm>
                       <a:off x="0" y="0"/>
-                      <a:ext cx="5274310" cy="2984500"/>
+                      <a:ext cx="5274310" cy="1165860"/>
                     </a:xfrm>
                     <a:prstGeom prst="rect">
                       <a:avLst/>
@@ -8080,7 +8325,7 @@
 </file>
 
 <file path=word/endnotes.xml><?xml version="1.0" encoding="utf-8"?>
-<w:endnotes xmlns:wpc="http://schemas.microsoft.com/office/word/2010/wordprocessingCanvas" xmlns:cx="http://schemas.microsoft.com/office/drawing/2014/chartex" xmlns:cx1="http://schemas.microsoft.com/office/drawing/2015/9/8/chartex" xmlns:cx2="http://schemas.microsoft.com/office/drawing/2015/10/21/chartex" xmlns:cx3="http://schemas.microsoft.com/office/drawing/2016/5/9/chartex" xmlns:cx4="http://schemas.microsoft.com/office/drawing/2016/5/10/chartex" xmlns:cx5="http://schemas.microsoft.com/office/drawing/2016/5/11/chartex" xmlns:cx6="http://schemas.microsoft.com/office/drawing/2016/5/12/chartex" xmlns:cx7="http://schemas.microsoft.com/office/drawing/2016/5/13/chartex" xmlns:cx8="http://schemas.microsoft.com/office/drawing/2016/5/14/chartex" xmlns:mc="http://schemas.openxmlformats.org/markup-compatibility/2006" xmlns:aink="http://schemas.microsoft.com/office/drawing/2016/ink" xmlns:am3d="http://schemas.microsoft.com/office/drawing/2017/model3d" xmlns:o="urn:schemas-microsoft-com:office:office" xmlns:r="http://schemas.openxmlformats.org/officeDocument/2006/relationships" xmlns:m="http://schemas.openxmlformats.org/officeDocument/2006/math" xmlns:v="urn:schemas-microsoft-com:vml" xmlns:wp14="http://schemas.microsoft.com/office/word/2010/wordprocessingDrawing" xmlns:wp="http://schemas.openxmlformats.org/drawingml/2006/wordprocessingDrawing" xmlns:w10="urn:schemas-microsoft-com:office:word" xmlns:w="http://schemas.openxmlformats.org/wordprocessingml/2006/main" xmlns:w14="http://schemas.microsoft.com/office/word/2010/wordml" xmlns:w15="http://schemas.microsoft.com/office/word/2012/wordml" xmlns:w16cid="http://schemas.microsoft.com/office/word/2016/wordml/cid" xmlns:w16se="http://schemas.microsoft.com/office/word/2015/wordml/symex" xmlns:wpg="http://schemas.microsoft.com/office/word/2010/wordprocessingGroup" xmlns:wpi="http://schemas.microsoft.com/office/word/2010/wordprocessingInk" xmlns:wne="http://schemas.microsoft.com/office/word/2006/wordml" xmlns:wps="http://schemas.microsoft.com/office/word/2010/wordprocessingShape" mc:Ignorable="w14 w15 w16se w16cid wp14">
+<w:endnotes xmlns:wpc="http://schemas.microsoft.com/office/word/2010/wordprocessingCanvas" xmlns:cx="http://schemas.microsoft.com/office/drawing/2014/chartex" xmlns:mc="http://schemas.openxmlformats.org/markup-compatibility/2006" xmlns:o="urn:schemas-microsoft-com:office:office" xmlns:r="http://schemas.openxmlformats.org/officeDocument/2006/relationships" xmlns:m="http://schemas.openxmlformats.org/officeDocument/2006/math" xmlns:v="urn:schemas-microsoft-com:vml" xmlns:wp14="http://schemas.microsoft.com/office/word/2010/wordprocessingDrawing" xmlns:wp="http://schemas.openxmlformats.org/drawingml/2006/wordprocessingDrawing" xmlns:w10="urn:schemas-microsoft-com:office:word" xmlns:w="http://schemas.openxmlformats.org/wordprocessingml/2006/main" xmlns:w14="http://schemas.microsoft.com/office/word/2010/wordml" xmlns:w15="http://schemas.microsoft.com/office/word/2012/wordml" xmlns:w16se="http://schemas.microsoft.com/office/word/2015/wordml/symex" xmlns:wpg="http://schemas.microsoft.com/office/word/2010/wordprocessingGroup" xmlns:wpi="http://schemas.microsoft.com/office/word/2010/wordprocessingInk" xmlns:wne="http://schemas.microsoft.com/office/word/2006/wordml" xmlns:wps="http://schemas.microsoft.com/office/word/2010/wordprocessingShape" mc:Ignorable="w14 w15 w16se wp14">
   <w:endnote w:type="separator" w:id="-1">
     <w:p>
       <w:r>
@@ -8099,7 +8344,7 @@
 </file>
 
 <file path=word/footer1.xml><?xml version="1.0" encoding="utf-8"?>
-<w:ftr xmlns:wpc="http://schemas.microsoft.com/office/word/2010/wordprocessingCanvas" xmlns:cx="http://schemas.microsoft.com/office/drawing/2014/chartex" xmlns:cx1="http://schemas.microsoft.com/office/drawing/2015/9/8/chartex" xmlns:cx2="http://schemas.microsoft.com/office/drawing/2015/10/21/chartex" xmlns:cx3="http://schemas.microsoft.com/office/drawing/2016/5/9/chartex" xmlns:cx4="http://schemas.microsoft.com/office/drawing/2016/5/10/chartex" xmlns:cx5="http://schemas.microsoft.com/office/drawing/2016/5/11/chartex" xmlns:cx6="http://schemas.microsoft.com/office/drawing/2016/5/12/chartex" xmlns:cx7="http://schemas.microsoft.com/office/drawing/2016/5/13/chartex" xmlns:cx8="http://schemas.microsoft.com/office/drawing/2016/5/14/chartex" xmlns:mc="http://schemas.openxmlformats.org/markup-compatibility/2006" xmlns:aink="http://schemas.microsoft.com/office/drawing/2016/ink" xmlns:am3d="http://schemas.microsoft.com/office/drawing/2017/model3d" xmlns:o="urn:schemas-microsoft-com:office:office" xmlns:r="http://schemas.openxmlformats.org/officeDocument/2006/relationships" xmlns:m="http://schemas.openxmlformats.org/officeDocument/2006/math" xmlns:v="urn:schemas-microsoft-com:vml" xmlns:wp14="http://schemas.microsoft.com/office/word/2010/wordprocessingDrawing" xmlns:wp="http://schemas.openxmlformats.org/drawingml/2006/wordprocessingDrawing" xmlns:w10="urn:schemas-microsoft-com:office:word" xmlns:w="http://schemas.openxmlformats.org/wordprocessingml/2006/main" xmlns:w14="http://schemas.microsoft.com/office/word/2010/wordml" xmlns:w15="http://schemas.microsoft.com/office/word/2012/wordml" xmlns:w16cid="http://schemas.microsoft.com/office/word/2016/wordml/cid" xmlns:w16se="http://schemas.microsoft.com/office/word/2015/wordml/symex" xmlns:wpg="http://schemas.microsoft.com/office/word/2010/wordprocessingGroup" xmlns:wpi="http://schemas.microsoft.com/office/word/2010/wordprocessingInk" xmlns:wne="http://schemas.microsoft.com/office/word/2006/wordml" xmlns:wps="http://schemas.microsoft.com/office/word/2010/wordprocessingShape" mc:Ignorable="w14 w15 w16se w16cid wp14">
+<w:ftr xmlns:wpc="http://schemas.microsoft.com/office/word/2010/wordprocessingCanvas" xmlns:cx="http://schemas.microsoft.com/office/drawing/2014/chartex" xmlns:mc="http://schemas.openxmlformats.org/markup-compatibility/2006" xmlns:o="urn:schemas-microsoft-com:office:office" xmlns:r="http://schemas.openxmlformats.org/officeDocument/2006/relationships" xmlns:m="http://schemas.openxmlformats.org/officeDocument/2006/math" xmlns:v="urn:schemas-microsoft-com:vml" xmlns:wp14="http://schemas.microsoft.com/office/word/2010/wordprocessingDrawing" xmlns:wp="http://schemas.openxmlformats.org/drawingml/2006/wordprocessingDrawing" xmlns:w10="urn:schemas-microsoft-com:office:word" xmlns:w="http://schemas.openxmlformats.org/wordprocessingml/2006/main" xmlns:w14="http://schemas.microsoft.com/office/word/2010/wordml" xmlns:w15="http://schemas.microsoft.com/office/word/2012/wordml" xmlns:w16se="http://schemas.microsoft.com/office/word/2015/wordml/symex" xmlns:wpg="http://schemas.microsoft.com/office/word/2010/wordprocessingGroup" xmlns:wpi="http://schemas.microsoft.com/office/word/2010/wordprocessingInk" xmlns:wne="http://schemas.microsoft.com/office/word/2006/wordml" xmlns:wps="http://schemas.microsoft.com/office/word/2010/wordprocessingShape" mc:Ignorable="w14 w15 w16se wp14">
   <w:sdt>
     <w:sdtPr>
       <w:id w:val="-1531944897"/>
@@ -8129,7 +8374,7 @@
             <w:noProof/>
             <w:lang w:val="zh-TW"/>
           </w:rPr>
-          <w:t>11</w:t>
+          <w:t>10</w:t>
         </w:r>
         <w:r>
           <w:fldChar w:fldCharType="end"/>
@@ -8146,7 +8391,7 @@
 </file>
 
 <file path=word/footnotes.xml><?xml version="1.0" encoding="utf-8"?>
-<w:footnotes xmlns:wpc="http://schemas.microsoft.com/office/word/2010/wordprocessingCanvas" xmlns:cx="http://schemas.microsoft.com/office/drawing/2014/chartex" xmlns:cx1="http://schemas.microsoft.com/office/drawing/2015/9/8/chartex" xmlns:cx2="http://schemas.microsoft.com/office/drawing/2015/10/21/chartex" xmlns:cx3="http://schemas.microsoft.com/office/drawing/2016/5/9/chartex" xmlns:cx4="http://schemas.microsoft.com/office/drawing/2016/5/10/chartex" xmlns:cx5="http://schemas.microsoft.com/office/drawing/2016/5/11/chartex" xmlns:cx6="http://schemas.microsoft.com/office/drawing/2016/5/12/chartex" xmlns:cx7="http://schemas.microsoft.com/office/drawing/2016/5/13/chartex" xmlns:cx8="http://schemas.microsoft.com/office/drawing/2016/5/14/chartex" xmlns:mc="http://schemas.openxmlformats.org/markup-compatibility/2006" xmlns:aink="http://schemas.microsoft.com/office/drawing/2016/ink" xmlns:am3d="http://schemas.microsoft.com/office/drawing/2017/model3d" xmlns:o="urn:schemas-microsoft-com:office:office" xmlns:r="http://schemas.openxmlformats.org/officeDocument/2006/relationships" xmlns:m="http://schemas.openxmlformats.org/officeDocument/2006/math" xmlns:v="urn:schemas-microsoft-com:vml" xmlns:wp14="http://schemas.microsoft.com/office/word/2010/wordprocessingDrawing" xmlns:wp="http://schemas.openxmlformats.org/drawingml/2006/wordprocessingDrawing" xmlns:w10="urn:schemas-microsoft-com:office:word" xmlns:w="http://schemas.openxmlformats.org/wordprocessingml/2006/main" xmlns:w14="http://schemas.microsoft.com/office/word/2010/wordml" xmlns:w15="http://schemas.microsoft.com/office/word/2012/wordml" xmlns:w16cid="http://schemas.microsoft.com/office/word/2016/wordml/cid" xmlns:w16se="http://schemas.microsoft.com/office/word/2015/wordml/symex" xmlns:wpg="http://schemas.microsoft.com/office/word/2010/wordprocessingGroup" xmlns:wpi="http://schemas.microsoft.com/office/word/2010/wordprocessingInk" xmlns:wne="http://schemas.microsoft.com/office/word/2006/wordml" xmlns:wps="http://schemas.microsoft.com/office/word/2010/wordprocessingShape" mc:Ignorable="w14 w15 w16se w16cid wp14">
+<w:footnotes xmlns:wpc="http://schemas.microsoft.com/office/word/2010/wordprocessingCanvas" xmlns:cx="http://schemas.microsoft.com/office/drawing/2014/chartex" xmlns:mc="http://schemas.openxmlformats.org/markup-compatibility/2006" xmlns:o="urn:schemas-microsoft-com:office:office" xmlns:r="http://schemas.openxmlformats.org/officeDocument/2006/relationships" xmlns:m="http://schemas.openxmlformats.org/officeDocument/2006/math" xmlns:v="urn:schemas-microsoft-com:vml" xmlns:wp14="http://schemas.microsoft.com/office/word/2010/wordprocessingDrawing" xmlns:wp="http://schemas.openxmlformats.org/drawingml/2006/wordprocessingDrawing" xmlns:w10="urn:schemas-microsoft-com:office:word" xmlns:w="http://schemas.openxmlformats.org/wordprocessingml/2006/main" xmlns:w14="http://schemas.microsoft.com/office/word/2010/wordml" xmlns:w15="http://schemas.microsoft.com/office/word/2012/wordml" xmlns:w16se="http://schemas.microsoft.com/office/word/2015/wordml/symex" xmlns:wpg="http://schemas.microsoft.com/office/word/2010/wordprocessingGroup" xmlns:wpi="http://schemas.microsoft.com/office/word/2010/wordprocessingInk" xmlns:wne="http://schemas.microsoft.com/office/word/2006/wordml" xmlns:wps="http://schemas.microsoft.com/office/word/2010/wordprocessingShape" mc:Ignorable="w14 w15 w16se wp14">
   <w:footnote w:type="separator" w:id="-1">
     <w:p>
       <w:r>
@@ -8165,7 +8410,7 @@
 </file>
 
 <file path=word/numbering.xml><?xml version="1.0" encoding="utf-8"?>
-<w:numbering xmlns:wpc="http://schemas.microsoft.com/office/word/2010/wordprocessingCanvas" xmlns:cx="http://schemas.microsoft.com/office/drawing/2014/chartex" xmlns:cx1="http://schemas.microsoft.com/office/drawing/2015/9/8/chartex" xmlns:cx2="http://schemas.microsoft.com/office/drawing/2015/10/21/chartex" xmlns:cx3="http://schemas.microsoft.com/office/drawing/2016/5/9/chartex" xmlns:cx4="http://schemas.microsoft.com/office/drawing/2016/5/10/chartex" xmlns:cx5="http://schemas.microsoft.com/office/drawing/2016/5/11/chartex" xmlns:cx6="http://schemas.microsoft.com/office/drawing/2016/5/12/chartex" xmlns:cx7="http://schemas.microsoft.com/office/drawing/2016/5/13/chartex" xmlns:cx8="http://schemas.microsoft.com/office/drawing/2016/5/14/chartex" xmlns:mc="http://schemas.openxmlformats.org/markup-compatibility/2006" xmlns:aink="http://schemas.microsoft.com/office/drawing/2016/ink" xmlns:am3d="http://schemas.microsoft.com/office/drawing/2017/model3d" xmlns:o="urn:schemas-microsoft-com:office:office" xmlns:r="http://schemas.openxmlformats.org/officeDocument/2006/relationships" xmlns:m="http://schemas.openxmlformats.org/officeDocument/2006/math" xmlns:v="urn:schemas-microsoft-com:vml" xmlns:wp14="http://schemas.microsoft.com/office/word/2010/wordprocessingDrawing" xmlns:wp="http://schemas.openxmlformats.org/drawingml/2006/wordprocessingDrawing" xmlns:w10="urn:schemas-microsoft-com:office:word" xmlns:w="http://schemas.openxmlformats.org/wordprocessingml/2006/main" xmlns:w14="http://schemas.microsoft.com/office/word/2010/wordml" xmlns:w15="http://schemas.microsoft.com/office/word/2012/wordml" xmlns:w16cid="http://schemas.microsoft.com/office/word/2016/wordml/cid" xmlns:w16se="http://schemas.microsoft.com/office/word/2015/wordml/symex" xmlns:wpg="http://schemas.microsoft.com/office/word/2010/wordprocessingGroup" xmlns:wpi="http://schemas.microsoft.com/office/word/2010/wordprocessingInk" xmlns:wne="http://schemas.microsoft.com/office/word/2006/wordml" xmlns:wps="http://schemas.microsoft.com/office/word/2010/wordprocessingShape" mc:Ignorable="w14 w15 w16se w16cid wp14">
+<w:numbering xmlns:wpc="http://schemas.microsoft.com/office/word/2010/wordprocessingCanvas" xmlns:cx="http://schemas.microsoft.com/office/drawing/2014/chartex" xmlns:mc="http://schemas.openxmlformats.org/markup-compatibility/2006" xmlns:o="urn:schemas-microsoft-com:office:office" xmlns:r="http://schemas.openxmlformats.org/officeDocument/2006/relationships" xmlns:m="http://schemas.openxmlformats.org/officeDocument/2006/math" xmlns:v="urn:schemas-microsoft-com:vml" xmlns:wp14="http://schemas.microsoft.com/office/word/2010/wordprocessingDrawing" xmlns:wp="http://schemas.openxmlformats.org/drawingml/2006/wordprocessingDrawing" xmlns:w10="urn:schemas-microsoft-com:office:word" xmlns:w="http://schemas.openxmlformats.org/wordprocessingml/2006/main" xmlns:w14="http://schemas.microsoft.com/office/word/2010/wordml" xmlns:w15="http://schemas.microsoft.com/office/word/2012/wordml" xmlns:w16se="http://schemas.microsoft.com/office/word/2015/wordml/symex" xmlns:wpg="http://schemas.microsoft.com/office/word/2010/wordprocessingGroup" xmlns:wpi="http://schemas.microsoft.com/office/word/2010/wordprocessingInk" xmlns:wne="http://schemas.microsoft.com/office/word/2006/wordml" xmlns:wps="http://schemas.microsoft.com/office/word/2010/wordprocessingShape" mc:Ignorable="w14 w15 w16se wp14">
   <w:abstractNum w:abstractNumId="0" w15:restartNumberingAfterBreak="0">
     <w:nsid w:val="03FF756E"/>
     <w:multiLevelType w:val="multilevel"/>
@@ -12459,7 +12704,7 @@
 </file>
 
 <file path=word/styles.xml><?xml version="1.0" encoding="utf-8"?>
-<w:styles xmlns:mc="http://schemas.openxmlformats.org/markup-compatibility/2006" xmlns:r="http://schemas.openxmlformats.org/officeDocument/2006/relationships" xmlns:w="http://schemas.openxmlformats.org/wordprocessingml/2006/main" xmlns:w14="http://schemas.microsoft.com/office/word/2010/wordml" xmlns:w15="http://schemas.microsoft.com/office/word/2012/wordml" xmlns:w16cid="http://schemas.microsoft.com/office/word/2016/wordml/cid" xmlns:w16se="http://schemas.microsoft.com/office/word/2015/wordml/symex" mc:Ignorable="w14 w15 w16se w16cid">
+<w:styles xmlns:mc="http://schemas.openxmlformats.org/markup-compatibility/2006" xmlns:r="http://schemas.openxmlformats.org/officeDocument/2006/relationships" xmlns:w="http://schemas.openxmlformats.org/wordprocessingml/2006/main" xmlns:w14="http://schemas.microsoft.com/office/word/2010/wordml" xmlns:w15="http://schemas.microsoft.com/office/word/2012/wordml" xmlns:w16se="http://schemas.microsoft.com/office/word/2015/wordml/symex" mc:Ignorable="w14 w15 w16se">
   <w:docDefaults>
     <w:rPrDefault>
       <w:rPr>
@@ -12472,7 +12717,7 @@
     </w:rPrDefault>
     <w:pPrDefault/>
   </w:docDefaults>
-  <w:latentStyles w:defLockedState="0" w:defUIPriority="99" w:defSemiHidden="0" w:defUnhideWhenUsed="0" w:defQFormat="0" w:count="375">
+  <w:latentStyles w:defLockedState="0" w:defUIPriority="99" w:defSemiHidden="0" w:defUnhideWhenUsed="0" w:defQFormat="0" w:count="371">
     <w:lsdException w:name="Normal" w:uiPriority="0" w:qFormat="1"/>
     <w:lsdException w:name="heading 1" w:uiPriority="9" w:qFormat="1"/>
     <w:lsdException w:name="heading 2" w:semiHidden="1" w:uiPriority="9" w:unhideWhenUsed="1" w:qFormat="1"/>
@@ -12578,6 +12823,7 @@
     <w:lsdException w:name="HTML Sample" w:semiHidden="1" w:unhideWhenUsed="1"/>
     <w:lsdException w:name="HTML Typewriter" w:semiHidden="1" w:unhideWhenUsed="1"/>
     <w:lsdException w:name="HTML Variable" w:semiHidden="1" w:unhideWhenUsed="1"/>
+    <w:lsdException w:name="Normal Table" w:semiHidden="1" w:unhideWhenUsed="1"/>
     <w:lsdException w:name="annotation subject" w:semiHidden="1" w:unhideWhenUsed="1"/>
     <w:lsdException w:name="No List" w:semiHidden="1" w:unhideWhenUsed="1"/>
     <w:lsdException w:name="Outline List 1" w:semiHidden="1" w:unhideWhenUsed="1"/>
@@ -12621,8 +12867,10 @@
     <w:lsdException w:name="Table Elegant" w:semiHidden="1" w:unhideWhenUsed="1"/>
     <w:lsdException w:name="Table Professional" w:semiHidden="1" w:unhideWhenUsed="1"/>
     <w:lsdException w:name="Table Subtle 1" w:semiHidden="1" w:unhideWhenUsed="1"/>
+    <w:lsdException w:name="Table Subtle 2" w:semiHidden="1" w:unhideWhenUsed="1"/>
     <w:lsdException w:name="Table Web 1" w:semiHidden="1" w:unhideWhenUsed="1"/>
     <w:lsdException w:name="Table Web 2" w:semiHidden="1" w:unhideWhenUsed="1"/>
+    <w:lsdException w:name="Table Web 3" w:semiHidden="1" w:unhideWhenUsed="1"/>
     <w:lsdException w:name="Balloon Text" w:semiHidden="1" w:unhideWhenUsed="1"/>
     <w:lsdException w:name="Table Grid" w:uiPriority="39"/>
     <w:lsdException w:name="Table Theme" w:semiHidden="1" w:unhideWhenUsed="1"/>
@@ -12841,10 +13089,6 @@
     <w:lsdException w:name="List Table 5 Dark Accent 6" w:uiPriority="50"/>
     <w:lsdException w:name="List Table 6 Colorful Accent 6" w:uiPriority="51"/>
     <w:lsdException w:name="List Table 7 Colorful Accent 6" w:uiPriority="52"/>
-    <w:lsdException w:name="Mention" w:semiHidden="1" w:unhideWhenUsed="1"/>
-    <w:lsdException w:name="Smart Hyperlink" w:semiHidden="1" w:unhideWhenUsed="1"/>
-    <w:lsdException w:name="Hashtag" w:semiHidden="1" w:unhideWhenUsed="1"/>
-    <w:lsdException w:name="Unresolved Mention" w:semiHidden="1" w:unhideWhenUsed="1"/>
   </w:latentStyles>
   <w:style w:type="paragraph" w:default="1" w:styleId="a">
     <w:name w:val="Normal"/>

</xml_diff>